<commit_message>
add blurb about no meeting without prior notice of attendance
</commit_message>
<xml_diff>
--- a/NPM-meeting-notice.docx
+++ b/NPM-meeting-notice.docx
@@ -112,7 +112,42 @@
           <w:sz w:val="28"/>
           <w:szCs w:val="28"/>
         </w:rPr>
-        <w:t xml:space="preserve">Perl </w:t>
+        <w:t>Perl</w:t>
+      </w:r>
+      <w:r>
+        <w:rPr>
+          <w:rFonts w:eastAsia="Times New Roman" w:cstheme="minorHAnsi"/>
+          <w:b/>
+          <w:sz w:val="28"/>
+          <w:szCs w:val="28"/>
+        </w:rPr>
+        <w:t xml:space="preserve"> 5</w:t>
+      </w:r>
+      <w:r>
+        <w:rPr>
+          <w:rFonts w:eastAsia="Times New Roman" w:cstheme="minorHAnsi"/>
+          <w:sz w:val="28"/>
+          <w:szCs w:val="28"/>
+        </w:rPr>
+        <w:t xml:space="preserve"> and </w:t>
+      </w:r>
+      <w:r>
+        <w:rPr>
+          <w:rFonts w:eastAsia="Times New Roman" w:cstheme="minorHAnsi"/>
+          <w:b/>
+          <w:sz w:val="28"/>
+          <w:szCs w:val="28"/>
+        </w:rPr>
+        <w:t>Perl 6</w:t>
+      </w:r>
+      <w:r>
+        <w:rPr>
+          <w:rFonts w:eastAsia="Times New Roman" w:cstheme="minorHAnsi"/>
+          <w:b/>
+          <w:sz w:val="28"/>
+          <w:szCs w:val="28"/>
+        </w:rPr>
+        <w:t xml:space="preserve"> </w:t>
       </w:r>
       <w:r>
         <w:rPr>
@@ -128,6 +163,14 @@
           <w:sz w:val="28"/>
           <w:szCs w:val="28"/>
         </w:rPr>
+        <w:t>s</w:t>
+      </w:r>
+      <w:r>
+        <w:rPr>
+          <w:rFonts w:eastAsia="Times New Roman" w:cstheme="minorHAnsi"/>
+          <w:sz w:val="28"/>
+          <w:szCs w:val="28"/>
+        </w:rPr>
         <w:t xml:space="preserve">. </w:t>
       </w:r>
       <w:r>
@@ -144,7 +187,23 @@
           <w:sz w:val="28"/>
           <w:szCs w:val="28"/>
         </w:rPr>
-        <w:t>eetings are an opportunity to meet others with similar interests and learn about various aspects of Perl. Meetings are free and open to everyone</w:t>
+        <w:t xml:space="preserve">eetings are an opportunity to meet others with similar interests and learn about various aspects of Perl. </w:t>
+      </w:r>
+      <w:r>
+        <w:rPr>
+          <w:rFonts w:eastAsia="Times New Roman" w:cstheme="minorHAnsi"/>
+          <w:sz w:val="28"/>
+          <w:szCs w:val="28"/>
+        </w:rPr>
+        <w:t xml:space="preserve"> </w:t>
+      </w:r>
+      <w:r>
+        <w:rPr>
+          <w:rFonts w:eastAsia="Times New Roman" w:cstheme="minorHAnsi"/>
+          <w:sz w:val="28"/>
+          <w:szCs w:val="28"/>
+        </w:rPr>
+        <w:t>Meetings are free and open to everyone</w:t>
       </w:r>
       <w:r>
         <w:rPr>
@@ -258,25 +317,7 @@
           <w:sz w:val="28"/>
           <w:szCs w:val="28"/>
         </w:rPr>
-        <w:t xml:space="preserve">Niceville campus of the </w:t>
-      </w:r>
-      <w:proofErr w:type="spellStart"/>
-      <w:r>
-        <w:rPr>
-          <w:rFonts w:ascii="Times New Roman" w:eastAsia="Times New Roman" w:hAnsi="Times New Roman" w:cs="Times New Roman"/>
-          <w:sz w:val="28"/>
-          <w:szCs w:val="28"/>
-        </w:rPr>
-        <w:t>Crosspoint</w:t>
-      </w:r>
-      <w:proofErr w:type="spellEnd"/>
-      <w:r>
-        <w:rPr>
-          <w:rFonts w:ascii="Times New Roman" w:eastAsia="Times New Roman" w:hAnsi="Times New Roman" w:cs="Times New Roman"/>
-          <w:sz w:val="28"/>
-          <w:szCs w:val="28"/>
-        </w:rPr>
-        <w:t xml:space="preserve"> United Methodist Chur</w:t>
+        <w:t>Niceville campus of the Crosspoint United Methodist Chur</w:t>
       </w:r>
       <w:r>
         <w:rPr>
@@ -370,6 +411,14 @@
         </w:rPr>
         <w:t>The meeting starts at 5:00 PM and ends by 7:00 PM.</w:t>
       </w:r>
+      <w:r>
+        <w:rPr>
+          <w:rFonts w:ascii="Times New Roman" w:eastAsia="Times New Roman" w:hAnsi="Times New Roman" w:cs="Times New Roman"/>
+          <w:sz w:val="28"/>
+          <w:szCs w:val="28"/>
+        </w:rPr>
+        <w:t xml:space="preserve">  Note there will be a meeting at the scheduled times ONLY if one or more persons contact Tom Browder at least by the preceding Friday to commit to attending a specific meeting.</w:t>
+      </w:r>
     </w:p>
     <w:p>
       <w:pPr>
@@ -402,7 +451,7 @@
           <w:szCs w:val="28"/>
         </w:rPr>
         <w:tab/>
-        <w:t>20 July 2015</w:t>
+        <w:t>18 January 2016</w:t>
       </w:r>
       <w:r>
         <w:rPr>
@@ -417,7 +466,7 @@
           <w:szCs w:val="28"/>
         </w:rPr>
         <w:tab/>
-        <w:t>17 August 2015</w:t>
+        <w:t>15 February 2016</w:t>
       </w:r>
       <w:r>
         <w:rPr>
@@ -432,7 +481,7 @@
           <w:szCs w:val="28"/>
         </w:rPr>
         <w:tab/>
-        <w:t>21 September 2015</w:t>
+        <w:t>21 March 2016</w:t>
       </w:r>
       <w:r>
         <w:rPr>
@@ -447,7 +496,7 @@
           <w:szCs w:val="28"/>
         </w:rPr>
         <w:tab/>
-        <w:t>19 October 2015</w:t>
+        <w:t>18 April 2016</w:t>
       </w:r>
       <w:r>
         <w:rPr>
@@ -462,7 +511,7 @@
           <w:szCs w:val="28"/>
         </w:rPr>
         <w:tab/>
-        <w:t>16 November 2015</w:t>
+        <w:t>16 May 2016</w:t>
       </w:r>
       <w:r>
         <w:rPr>
@@ -477,7 +526,7 @@
           <w:szCs w:val="28"/>
         </w:rPr>
         <w:tab/>
-        <w:t>21 December 2015</w:t>
+        <w:t>20 June 2016</w:t>
       </w:r>
     </w:p>
     <w:p>

</xml_diff>

<commit_message>
add wording ref Destin
</commit_message>
<xml_diff>
--- a/NPM-meeting-notice.docx
+++ b/NPM-meeting-notice.docx
@@ -581,6 +581,39 @@
           <w:szCs w:val="28"/>
         </w:rPr>
         <w:t xml:space="preserve"> for more information.</w:t>
+      </w:r>
+    </w:p>
+    <w:p>
+      <w:pPr>
+        <w:rPr>
+          <w:sz w:val="28"/>
+          <w:szCs w:val="28"/>
+        </w:rPr>
+      </w:pPr>
+      <w:r>
+        <w:rPr>
+          <w:b/>
+          <w:sz w:val="28"/>
+          <w:szCs w:val="28"/>
+          <w:u w:val="single"/>
+        </w:rPr>
+        <w:t>Possible Destin</w:t>
+      </w:r>
+      <w:r>
+        <w:rPr>
+          <w:b/>
+          <w:sz w:val="28"/>
+          <w:szCs w:val="28"/>
+          <w:u w:val="single"/>
+        </w:rPr>
+        <w:t xml:space="preserve"> Meetings</w:t>
+      </w:r>
+      <w:r>
+        <w:rPr>
+          <w:sz w:val="28"/>
+          <w:szCs w:val="28"/>
+        </w:rPr>
+        <w:t xml:space="preserve">  The Destin Library has nice facilities for small groups of  participants in a computer class.  Anyone interested in attending such a class for Perl programming please contact Tom.</w:t>
       </w:r>
     </w:p>
     <w:sectPr>

</xml_diff>

<commit_message>
change "web site" to "website"
</commit_message>
<xml_diff>
--- a/NPM-meeting-notice.docx
+++ b/NPM-meeting-notice.docx
@@ -243,7 +243,15 @@
           <w:sz w:val="28"/>
           <w:szCs w:val="28"/>
         </w:rPr>
-        <w:t xml:space="preserve"> web site at &lt;</w:t>
+        <w:t xml:space="preserve"> web</w:t>
+      </w:r>
+      <w:r>
+        <w:rPr>
+          <w:rFonts w:eastAsia="Times New Roman" w:cstheme="minorHAnsi"/>
+          <w:sz w:val="28"/>
+          <w:szCs w:val="28"/>
+        </w:rPr>
+        <w:t>site at &lt;</w:t>
       </w:r>
       <w:r>
         <w:rPr>
@@ -409,7 +417,15 @@
           <w:sz w:val="28"/>
           <w:szCs w:val="28"/>
         </w:rPr>
-        <w:t>The meeting starts at 5:00 PM and ends by 7:00 PM.</w:t>
+        <w:t>The meeting starts at 5:30 PM and ends by 7:3</w:t>
+      </w:r>
+      <w:r>
+        <w:rPr>
+          <w:rFonts w:ascii="Times New Roman" w:eastAsia="Times New Roman" w:hAnsi="Times New Roman" w:cs="Times New Roman"/>
+          <w:sz w:val="28"/>
+          <w:szCs w:val="28"/>
+        </w:rPr>
+        <w:t>0 PM.</w:t>
       </w:r>
       <w:r>
         <w:rPr>
@@ -451,7 +467,14 @@
           <w:szCs w:val="28"/>
         </w:rPr>
         <w:tab/>
-        <w:t>18 January 2016</w:t>
+        <w:t>18 July</w:t>
+      </w:r>
+      <w:r>
+        <w:rPr>
+          <w:sz w:val="28"/>
+          <w:szCs w:val="28"/>
+        </w:rPr>
+        <w:t xml:space="preserve"> 2016</w:t>
       </w:r>
       <w:r>
         <w:rPr>
@@ -466,7 +489,7 @@
           <w:szCs w:val="28"/>
         </w:rPr>
         <w:tab/>
-        <w:t>15 February 2016</w:t>
+        <w:t>22 August 2016</w:t>
       </w:r>
       <w:r>
         <w:rPr>
@@ -481,7 +504,7 @@
           <w:szCs w:val="28"/>
         </w:rPr>
         <w:tab/>
-        <w:t>21 March 2016</w:t>
+        <w:t>19 September 2016</w:t>
       </w:r>
       <w:r>
         <w:rPr>
@@ -496,7 +519,7 @@
           <w:szCs w:val="28"/>
         </w:rPr>
         <w:tab/>
-        <w:t>18 April 2016</w:t>
+        <w:t>17 October 2016</w:t>
       </w:r>
       <w:r>
         <w:rPr>
@@ -511,7 +534,14 @@
           <w:szCs w:val="28"/>
         </w:rPr>
         <w:tab/>
-        <w:t>16 May 2016</w:t>
+        <w:t>21 November</w:t>
+      </w:r>
+      <w:r>
+        <w:rPr>
+          <w:sz w:val="28"/>
+          <w:szCs w:val="28"/>
+        </w:rPr>
+        <w:t xml:space="preserve"> 2016</w:t>
       </w:r>
       <w:r>
         <w:rPr>
@@ -526,7 +556,34 @@
           <w:szCs w:val="28"/>
         </w:rPr>
         <w:tab/>
-        <w:t>20 June 2016</w:t>
+      </w:r>
+      <w:r>
+        <w:rPr>
+          <w:sz w:val="28"/>
+          <w:szCs w:val="28"/>
+        </w:rPr>
+        <w:t>19</w:t>
+      </w:r>
+      <w:r>
+        <w:rPr>
+          <w:sz w:val="28"/>
+          <w:szCs w:val="28"/>
+        </w:rPr>
+        <w:t xml:space="preserve"> </w:t>
+      </w:r>
+      <w:r>
+        <w:rPr>
+          <w:sz w:val="28"/>
+          <w:szCs w:val="28"/>
+        </w:rPr>
+        <w:t>December</w:t>
+      </w:r>
+      <w:r>
+        <w:rPr>
+          <w:sz w:val="28"/>
+          <w:szCs w:val="28"/>
+        </w:rPr>
+        <w:t xml:space="preserve"> 2016</w:t>
       </w:r>
     </w:p>
     <w:p>

</xml_diff>